<commit_message>
Detailusecase erstellt, Ordner gemacht
</commit_message>
<xml_diff>
--- a/Hotelprojekt_vo da uebung/Zimmerzuteilung.docx
+++ b/Hotelprojekt_vo da uebung/Zimmerzuteilung.docx
@@ -1,6 +1,6 @@
 
 <file path=word/document.xml><?xml version="1.0" encoding="utf-8"?>
-<w:document xmlns:wpc="http://schemas.microsoft.com/office/word/2010/wordprocessingCanvas" xmlns:mc="http://schemas.openxmlformats.org/markup-compatibility/2006" xmlns:o="urn:schemas-microsoft-com:office:office" xmlns:r="http://schemas.openxmlformats.org/officeDocument/2006/relationships" xmlns:m="http://schemas.openxmlformats.org/officeDocument/2006/math" xmlns:v="urn:schemas-microsoft-com:vml" xmlns:wp14="http://schemas.microsoft.com/office/word/2010/wordprocessingDrawing" xmlns:wp="http://schemas.openxmlformats.org/drawingml/2006/wordprocessingDrawing" xmlns:w10="urn:schemas-microsoft-com:office:word" xmlns:w="http://schemas.openxmlformats.org/wordprocessingml/2006/main" xmlns:w14="http://schemas.microsoft.com/office/word/2010/wordml" xmlns:wpg="http://schemas.microsoft.com/office/word/2010/wordprocessingGroup" xmlns:wpi="http://schemas.microsoft.com/office/word/2010/wordprocessingInk" xmlns:wne="http://schemas.microsoft.com/office/word/2006/wordml" xmlns:wps="http://schemas.microsoft.com/office/word/2010/wordprocessingShape" mc:Ignorable="w14 wp14">
+<w:document xmlns:wpc="http://schemas.microsoft.com/office/word/2010/wordprocessingCanvas" xmlns:mo="http://schemas.microsoft.com/office/mac/office/2008/main" xmlns:mc="http://schemas.openxmlformats.org/markup-compatibility/2006" xmlns:mv="urn:schemas-microsoft-com:mac:vml" xmlns:o="urn:schemas-microsoft-com:office:office" xmlns:r="http://schemas.openxmlformats.org/officeDocument/2006/relationships" xmlns:m="http://schemas.openxmlformats.org/officeDocument/2006/math" xmlns:v="urn:schemas-microsoft-com:vml" xmlns:wp14="http://schemas.microsoft.com/office/word/2010/wordprocessingDrawing" xmlns:wp="http://schemas.openxmlformats.org/drawingml/2006/wordprocessingDrawing" xmlns:w10="urn:schemas-microsoft-com:office:word" xmlns:w="http://schemas.openxmlformats.org/wordprocessingml/2006/main" xmlns:w14="http://schemas.microsoft.com/office/word/2010/wordml" xmlns:wpg="http://schemas.microsoft.com/office/word/2010/wordprocessingGroup" xmlns:wpi="http://schemas.microsoft.com/office/word/2010/wordprocessingInk" xmlns:wne="http://schemas.microsoft.com/office/word/2006/wordml" xmlns:wps="http://schemas.microsoft.com/office/word/2010/wordprocessingShape" mc:Ignorable="w14 wp14">
   <w:body>
     <w:p>
       <w:pPr>
@@ -167,1006 +167,9 @@
       </w:r>
     </w:p>
     <w:p>
-      <w:r>
-        <w:br w:type="page"/>
-      </w:r>
-    </w:p>
-    <w:p>
-      <w:pPr>
-        <w:pStyle w:val="berschrift1"/>
-      </w:pPr>
-      <w:r>
-        <w:lastRenderedPageBreak/>
-        <w:t>Detail-</w:t>
-      </w:r>
-      <w:proofErr w:type="spellStart"/>
-      <w:r>
-        <w:t>UseCase</w:t>
-      </w:r>
-      <w:proofErr w:type="spellEnd"/>
-    </w:p>
-    <w:p>
-      <w:pPr>
-        <w:pStyle w:val="berschrift1"/>
-        <w:numPr>
-          <w:ilvl w:val="0"/>
-          <w:numId w:val="0"/>
-        </w:numPr>
-        <w:ind w:left="360"/>
-      </w:pPr>
-      <w:bookmarkStart w:id="0" w:name="Kurzbeschreibung"/>
-      <w:r>
-        <w:t>1.</w:t>
-      </w:r>
-      <w:r>
-        <w:rPr>
-          <w:sz w:val="14"/>
-          <w:szCs w:val="14"/>
-        </w:rPr>
-        <w:t xml:space="preserve">                  </w:t>
-      </w:r>
-      <w:r>
-        <w:t>Kurzbeschreibung</w:t>
-      </w:r>
+      <w:bookmarkStart w:id="0" w:name="_GoBack"/>
       <w:bookmarkEnd w:id="0"/>
     </w:p>
-    <w:p>
-      <w:pPr>
-        <w:pStyle w:val="infoblue"/>
-      </w:pPr>
-      <w:r>
-        <w:rPr>
-          <w:sz w:val="22"/>
-          <w:szCs w:val="22"/>
-        </w:rPr>
-        <w:t>Für einen bestimmten Ankunftstag wird den Reservierungen die entsprechende Anzahl von Zimmern zugeteilt (fixe Zuweisung der Zimmernummer).</w:t>
-      </w:r>
-      <w:r>
-        <w:t> </w:t>
-      </w:r>
-    </w:p>
-    <w:p>
-      <w:pPr>
-        <w:pStyle w:val="berschrift1"/>
-        <w:numPr>
-          <w:ilvl w:val="0"/>
-          <w:numId w:val="0"/>
-        </w:numPr>
-        <w:ind w:left="360"/>
-      </w:pPr>
-      <w:r>
-        <w:t>2</w:t>
-      </w:r>
-      <w:bookmarkStart w:id="1" w:name="1.__________________Use_Case_Name"/>
-      <w:r>
-        <w:t>.</w:t>
-      </w:r>
-      <w:r>
-        <w:rPr>
-          <w:sz w:val="14"/>
-          <w:szCs w:val="14"/>
-        </w:rPr>
-        <w:t xml:space="preserve">                  </w:t>
-      </w:r>
-      <w:proofErr w:type="spellStart"/>
-      <w:r>
-        <w:t>Stakeholders</w:t>
-      </w:r>
-      <w:proofErr w:type="spellEnd"/>
-      <w:r>
-        <w:t xml:space="preserve"> und Akteure</w:t>
-      </w:r>
-      <w:bookmarkEnd w:id="1"/>
-    </w:p>
-    <w:p>
-      <w:pPr>
-        <w:pStyle w:val="Listenabsatz"/>
-        <w:numPr>
-          <w:ilvl w:val="0"/>
-          <w:numId w:val="1"/>
-        </w:numPr>
-      </w:pPr>
-      <w:r>
-        <w:t>Gast</w:t>
-      </w:r>
-    </w:p>
-    <w:p>
-      <w:pPr>
-        <w:pStyle w:val="Listenabsatz"/>
-        <w:numPr>
-          <w:ilvl w:val="1"/>
-          <w:numId w:val="1"/>
-        </w:numPr>
-      </w:pPr>
-      <w:r>
-        <w:t>Gruppenreisender</w:t>
-      </w:r>
-    </w:p>
-    <w:p>
-      <w:pPr>
-        <w:pStyle w:val="Listenabsatz"/>
-        <w:numPr>
-          <w:ilvl w:val="1"/>
-          <w:numId w:val="1"/>
-        </w:numPr>
-      </w:pPr>
-      <w:r>
-        <w:t>Walkingast</w:t>
-      </w:r>
-    </w:p>
-    <w:p>
-      <w:pPr>
-        <w:pStyle w:val="Listenabsatz"/>
-        <w:numPr>
-          <w:ilvl w:val="1"/>
-          <w:numId w:val="1"/>
-        </w:numPr>
-      </w:pPr>
-      <w:r>
-        <w:t xml:space="preserve">Reservierungsgast    </w:t>
-      </w:r>
-    </w:p>
-    <w:p>
-      <w:pPr>
-        <w:pStyle w:val="Listenabsatz"/>
-        <w:numPr>
-          <w:ilvl w:val="0"/>
-          <w:numId w:val="1"/>
-        </w:numPr>
-      </w:pPr>
-      <w:r>
-        <w:t>Rezeption</w:t>
-      </w:r>
-      <w:r>
-        <w:rPr>
-          <w:lang w:val="en-US"/>
-        </w:rPr>
-        <w:t> </w:t>
-      </w:r>
-    </w:p>
-    <w:p>
-      <w:pPr>
-        <w:pStyle w:val="berschrift1"/>
-        <w:numPr>
-          <w:ilvl w:val="0"/>
-          <w:numId w:val="0"/>
-        </w:numPr>
-        <w:ind w:left="360"/>
-      </w:pPr>
-      <w:bookmarkStart w:id="2" w:name="4.__________________Pre-Conditions"/>
-      <w:r>
-        <w:t>3.</w:t>
-      </w:r>
-      <w:r>
-        <w:rPr>
-          <w:sz w:val="14"/>
-          <w:szCs w:val="14"/>
-        </w:rPr>
-        <w:t xml:space="preserve">                  </w:t>
-      </w:r>
-      <w:r>
-        <w:t>Vor- und Nachbedingungen</w:t>
-      </w:r>
-      <w:bookmarkEnd w:id="2"/>
-    </w:p>
-    <w:p>
-      <w:pPr>
-        <w:pStyle w:val="berschrift2"/>
-      </w:pPr>
-      <w:bookmarkStart w:id="3" w:name="4.1_______________&lt;_Pre-condition_One_&gt;"/>
-      <w:r>
-        <w:t>3.1</w:t>
-      </w:r>
-      <w:r>
-        <w:rPr>
-          <w:sz w:val="14"/>
-          <w:szCs w:val="14"/>
-        </w:rPr>
-        <w:t xml:space="preserve">               </w:t>
-      </w:r>
-      <w:r>
-        <w:t>&lt; Vorbedingung 1 &gt;</w:t>
-      </w:r>
-      <w:bookmarkEnd w:id="3"/>
-    </w:p>
-    <w:p>
-      <w:pPr>
-        <w:pStyle w:val="infoblue"/>
-        <w:numPr>
-          <w:ilvl w:val="0"/>
-          <w:numId w:val="1"/>
-        </w:numPr>
-      </w:pPr>
-      <w:r>
-        <w:t>K</w:t>
-      </w:r>
-      <w:r>
-        <w:t>eine</w:t>
-      </w:r>
-    </w:p>
-    <w:p>
-      <w:pPr>
-        <w:pStyle w:val="berschrift2"/>
-      </w:pPr>
-      <w:bookmarkStart w:id="4" w:name="5.1_______________&lt;_Post-condition_One_&gt;"/>
-      <w:r>
-        <w:t>3.2</w:t>
-      </w:r>
-      <w:r>
-        <w:rPr>
-          <w:sz w:val="14"/>
-          <w:szCs w:val="14"/>
-        </w:rPr>
-        <w:t xml:space="preserve">               </w:t>
-      </w:r>
-      <w:r>
-        <w:t>&lt; Nachbedingung 1 &gt;</w:t>
-      </w:r>
-      <w:bookmarkEnd w:id="4"/>
-    </w:p>
-    <w:p>
-      <w:pPr>
-        <w:pStyle w:val="Listenabsatz"/>
-        <w:numPr>
-          <w:ilvl w:val="0"/>
-          <w:numId w:val="4"/>
-        </w:numPr>
-      </w:pPr>
-      <w:r>
-        <w:t>Allen am ausgewählten Tag Anreisenden wurden ein oder mehrere Zimmer zugeteilt</w:t>
-      </w:r>
-    </w:p>
-    <w:p>
-      <w:pPr>
-        <w:pStyle w:val="berschrift1"/>
-        <w:numPr>
-          <w:ilvl w:val="0"/>
-          <w:numId w:val="0"/>
-        </w:numPr>
-        <w:ind w:left="360"/>
-      </w:pPr>
-      <w:bookmarkStart w:id="5" w:name="2.__________________Flow_of_Events"/>
-      <w:r>
-        <w:t>4.</w:t>
-      </w:r>
-      <w:r>
-        <w:rPr>
-          <w:sz w:val="14"/>
-          <w:szCs w:val="14"/>
-        </w:rPr>
-        <w:t xml:space="preserve">                  </w:t>
-      </w:r>
-      <w:r>
-        <w:t>Ablauf</w:t>
-      </w:r>
-      <w:bookmarkEnd w:id="5"/>
-    </w:p>
-    <w:p>
-      <w:pPr>
-        <w:pStyle w:val="berschrift2"/>
-      </w:pPr>
-      <w:bookmarkStart w:id="6" w:name="2.1_______________Basic_Flow"/>
-      <w:r>
-        <w:t>4.1</w:t>
-      </w:r>
-      <w:r>
-        <w:rPr>
-          <w:sz w:val="14"/>
-          <w:szCs w:val="14"/>
-        </w:rPr>
-        <w:t xml:space="preserve">               </w:t>
-      </w:r>
-      <w:r>
-        <w:t>Basisablauf</w:t>
-      </w:r>
-      <w:bookmarkEnd w:id="6"/>
-      <w:r>
-        <w:t xml:space="preserve"> </w:t>
-      </w:r>
-    </w:p>
-    <w:p/>
-    <w:p>
-      <w:pPr>
-        <w:pStyle w:val="Listenabsatz"/>
-        <w:numPr>
-          <w:ilvl w:val="0"/>
-          <w:numId w:val="7"/>
-        </w:numPr>
-      </w:pPr>
-      <w:r>
-        <w:t>System zeigt leere Ansicht mit Datumauswahl an</w:t>
-      </w:r>
-      <w:r>
-        <w:t>.</w:t>
-      </w:r>
-    </w:p>
-    <w:p>
-      <w:pPr>
-        <w:pStyle w:val="Listenabsatz"/>
-        <w:numPr>
-          <w:ilvl w:val="0"/>
-          <w:numId w:val="7"/>
-        </w:numPr>
-      </w:pPr>
-      <w:r>
-        <w:t>MA gibt Datum ein und bestätigt</w:t>
-      </w:r>
-      <w:r>
-        <w:t>.</w:t>
-      </w:r>
-    </w:p>
-    <w:p>
-      <w:pPr>
-        <w:pStyle w:val="Listenabsatz"/>
-        <w:numPr>
-          <w:ilvl w:val="0"/>
-          <w:numId w:val="7"/>
-        </w:numPr>
-      </w:pPr>
-      <w:r>
-        <w:t>System zeigt alle Reservierungen mit Anreisetag gleich dem angegebene</w:t>
-      </w:r>
-      <w:r>
-        <w:t>n</w:t>
-      </w:r>
-      <w:r>
-        <w:t xml:space="preserve"> Datum an</w:t>
-      </w:r>
-      <w:r>
-        <w:t>. Alle Reservierungen denen schon ein Zimmer zugeteilt wurde, werden zwar angezeigt aber deren Zimmer kann nicht mehr geändert werden.</w:t>
-      </w:r>
-    </w:p>
-    <w:p>
-      <w:pPr>
-        <w:pStyle w:val="Listenabsatz"/>
-        <w:numPr>
-          <w:ilvl w:val="0"/>
-          <w:numId w:val="7"/>
-        </w:numPr>
-      </w:pPr>
-      <w:r>
-        <w:t>Der MA wählt Zimmer zuteilen aus</w:t>
-      </w:r>
-      <w:r>
-        <w:t>.</w:t>
-      </w:r>
-    </w:p>
-    <w:p>
-      <w:pPr>
-        <w:pStyle w:val="Listenabsatz"/>
-        <w:numPr>
-          <w:ilvl w:val="0"/>
-          <w:numId w:val="7"/>
-        </w:numPr>
-      </w:pPr>
-      <w:r>
-        <w:t xml:space="preserve">Das System teilt allen Reservierungen ein Zimmer zu. </w:t>
-      </w:r>
-    </w:p>
-    <w:p>
-      <w:pPr>
-        <w:pStyle w:val="Listenabsatz"/>
-        <w:numPr>
-          <w:ilvl w:val="0"/>
-          <w:numId w:val="7"/>
-        </w:numPr>
-      </w:pPr>
-      <w:r>
-        <w:t xml:space="preserve">Das System zeigt die </w:t>
-      </w:r>
-      <w:bookmarkStart w:id="7" w:name="2.2_______________Alternative_Flows"/>
-      <w:r>
-        <w:t>Reservierungen mit zugeordneten Zimmernummern an</w:t>
-      </w:r>
-      <w:r>
-        <w:t>.</w:t>
-      </w:r>
-    </w:p>
-    <w:p>
-      <w:pPr>
-        <w:pStyle w:val="berschrift2"/>
-      </w:pPr>
-      <w:r>
-        <w:t>4.2</w:t>
-      </w:r>
-      <w:r>
-        <w:rPr>
-          <w:sz w:val="14"/>
-          <w:szCs w:val="14"/>
-        </w:rPr>
-        <w:t xml:space="preserve">               </w:t>
-      </w:r>
-      <w:r>
-        <w:t>Alternativer Ablauf</w:t>
-      </w:r>
-      <w:bookmarkEnd w:id="7"/>
-    </w:p>
-    <w:p>
-      <w:pPr>
-        <w:pStyle w:val="berschrift3"/>
-      </w:pPr>
-      <w:bookmarkStart w:id="8" w:name="2.2.1__________&lt;_First_Alternative_Flow_"/>
-      <w:r>
-        <w:t>4.2.1</w:t>
-      </w:r>
-      <w:r>
-        <w:rPr>
-          <w:sz w:val="14"/>
-          <w:szCs w:val="14"/>
-        </w:rPr>
-        <w:t xml:space="preserve">          </w:t>
-      </w:r>
-      <w:bookmarkEnd w:id="8"/>
-      <w:r>
-        <w:t>keine Reservierungen für den Tag vorhanden</w:t>
-      </w:r>
-    </w:p>
-    <w:p/>
-    <w:p>
-      <w:pPr>
-        <w:ind w:firstLine="708"/>
-      </w:pPr>
-      <w:r>
-        <w:t>3.a.1</w:t>
-      </w:r>
-      <w:r>
-        <w:t xml:space="preserve"> </w:t>
-      </w:r>
-      <w:r>
-        <w:tab/>
-        <w:t xml:space="preserve">System bringt Meldung </w:t>
-      </w:r>
-      <w:proofErr w:type="gramStart"/>
-      <w:r>
-        <w:t>das</w:t>
-      </w:r>
-      <w:proofErr w:type="gramEnd"/>
-      <w:r>
-        <w:t xml:space="preserve"> keine Reservierung für den Tag vorliegt</w:t>
-      </w:r>
-    </w:p>
-    <w:p>
-      <w:pPr>
-        <w:ind w:firstLine="708"/>
-        <w:rPr>
-          <w:lang w:val="en-US"/>
-        </w:rPr>
-      </w:pPr>
-      <w:proofErr w:type="gramStart"/>
-      <w:r>
-        <w:rPr>
-          <w:lang w:val="en-US"/>
-        </w:rPr>
-        <w:t>3.a.2</w:t>
-      </w:r>
-      <w:bookmarkStart w:id="9" w:name="_GoBack"/>
-      <w:bookmarkEnd w:id="9"/>
-      <w:proofErr w:type="gramEnd"/>
-      <w:r>
-        <w:rPr>
-          <w:lang w:val="en-US"/>
-        </w:rPr>
-        <w:tab/>
-      </w:r>
-      <w:r>
-        <w:rPr>
-          <w:lang w:val="en-US"/>
-        </w:rPr>
-        <w:t xml:space="preserve">Use-Case </w:t>
-      </w:r>
-      <w:proofErr w:type="spellStart"/>
-      <w:r>
-        <w:rPr>
-          <w:lang w:val="en-US"/>
-        </w:rPr>
-        <w:t>fertig</w:t>
-      </w:r>
-      <w:proofErr w:type="spellEnd"/>
-    </w:p>
-    <w:p>
-      <w:pPr>
-        <w:rPr>
-          <w:lang w:val="en-US"/>
-        </w:rPr>
-      </w:pPr>
-    </w:p>
-    <w:p>
-      <w:pPr>
-        <w:pStyle w:val="infoblue"/>
-        <w:rPr>
-          <w:lang w:val="en-US"/>
-        </w:rPr>
-      </w:pPr>
-      <w:r>
-        <w:rPr>
-          <w:lang w:val="en-US"/>
-        </w:rPr>
-        <w:t xml:space="preserve">[More complex alternatives are described in a separate section, referred to in the </w:t>
-      </w:r>
-      <w:r>
-        <w:rPr>
-          <w:b/>
-          <w:bCs/>
-          <w:lang w:val="en-US"/>
-        </w:rPr>
-        <w:t>Basic Flow</w:t>
-      </w:r>
-      <w:r>
-        <w:rPr>
-          <w:lang w:val="en-US"/>
-        </w:rPr>
-        <w:t xml:space="preserve"> subsection of </w:t>
-      </w:r>
-      <w:r>
-        <w:rPr>
-          <w:b/>
-          <w:bCs/>
-          <w:lang w:val="en-US"/>
-        </w:rPr>
-        <w:t>Flow of Events</w:t>
-      </w:r>
-      <w:r>
-        <w:rPr>
-          <w:lang w:val="en-US"/>
-        </w:rPr>
-        <w:t xml:space="preserve"> section.  Think of the </w:t>
-      </w:r>
-      <w:r>
-        <w:rPr>
-          <w:b/>
-          <w:bCs/>
-          <w:lang w:val="en-US"/>
-        </w:rPr>
-        <w:t>Alternative Flow</w:t>
-      </w:r>
-      <w:r>
-        <w:rPr>
-          <w:lang w:val="en-US"/>
-        </w:rPr>
-        <w:t xml:space="preserve"> subsections like alternative behavior—each alternative flow represents alternative behavior usually due to exceptions that occur in the main flow.  They may be as long as necessary to describe the events associated with the alternative behavior.  When an alternative flow ends, the events of the main flow of events are resumed unless otherwise stated.]</w:t>
-      </w:r>
-    </w:p>
-    <w:p>
-      <w:pPr>
-        <w:pStyle w:val="infoblue"/>
-        <w:rPr>
-          <w:lang w:val="en-US"/>
-        </w:rPr>
-      </w:pPr>
-      <w:r>
-        <w:rPr>
-          <w:lang w:val="en-US"/>
-        </w:rPr>
-        <w:t> </w:t>
-      </w:r>
-    </w:p>
-    <w:p>
-      <w:pPr>
-        <w:pStyle w:val="berschrift4"/>
-        <w:rPr>
-          <w:lang w:val="en-US"/>
-        </w:rPr>
-      </w:pPr>
-      <w:r>
-        <w:rPr>
-          <w:lang w:val="en-US"/>
-        </w:rPr>
-        <w:t>4.2.1.1</w:t>
-      </w:r>
-      <w:r>
-        <w:rPr>
-          <w:sz w:val="14"/>
-          <w:szCs w:val="14"/>
-          <w:lang w:val="en-US"/>
-        </w:rPr>
-        <w:t xml:space="preserve">     </w:t>
-      </w:r>
-      <w:r>
-        <w:rPr>
-          <w:lang w:val="en-US"/>
-        </w:rPr>
-        <w:t xml:space="preserve">&lt; </w:t>
-      </w:r>
-      <w:proofErr w:type="spellStart"/>
-      <w:r>
-        <w:rPr>
-          <w:lang w:val="en-US"/>
-        </w:rPr>
-        <w:t>Ein</w:t>
-      </w:r>
-      <w:proofErr w:type="spellEnd"/>
-      <w:r>
-        <w:rPr>
-          <w:lang w:val="en-US"/>
-        </w:rPr>
-        <w:t xml:space="preserve"> </w:t>
-      </w:r>
-      <w:proofErr w:type="spellStart"/>
-      <w:r>
-        <w:rPr>
-          <w:lang w:val="en-US"/>
-        </w:rPr>
-        <w:t>alternativer</w:t>
-      </w:r>
-      <w:proofErr w:type="spellEnd"/>
-      <w:r>
-        <w:rPr>
-          <w:lang w:val="en-US"/>
-        </w:rPr>
-        <w:t xml:space="preserve"> </w:t>
-      </w:r>
-      <w:proofErr w:type="spellStart"/>
-      <w:r>
-        <w:rPr>
-          <w:lang w:val="en-US"/>
-        </w:rPr>
-        <w:t>Teilablauf</w:t>
-      </w:r>
-      <w:proofErr w:type="spellEnd"/>
-      <w:r>
-        <w:rPr>
-          <w:lang w:val="en-US"/>
-        </w:rPr>
-        <w:t xml:space="preserve"> &gt;</w:t>
-      </w:r>
-    </w:p>
-    <w:p>
-      <w:pPr>
-        <w:pStyle w:val="infoblue"/>
-        <w:rPr>
-          <w:lang w:val="en-US"/>
-        </w:rPr>
-      </w:pPr>
-      <w:r>
-        <w:rPr>
-          <w:lang w:val="en-US"/>
-        </w:rPr>
-        <w:t>[Alternative flows may, in turn, be divided into subsections if it improves clarity.]</w:t>
-      </w:r>
-    </w:p>
-    <w:p>
-      <w:pPr>
-        <w:pStyle w:val="infoblue"/>
-        <w:rPr>
-          <w:lang w:val="en-US"/>
-        </w:rPr>
-      </w:pPr>
-      <w:r>
-        <w:rPr>
-          <w:lang w:val="en-US"/>
-        </w:rPr>
-        <w:t> </w:t>
-      </w:r>
-    </w:p>
-    <w:p>
-      <w:pPr>
-        <w:pStyle w:val="berschrift3"/>
-      </w:pPr>
-      <w:bookmarkStart w:id="10" w:name="2.2.2__________&lt;_Second_Alternative_Flow"/>
-      <w:r>
-        <w:t>4.2.2</w:t>
-      </w:r>
-      <w:r>
-        <w:rPr>
-          <w:sz w:val="14"/>
-          <w:szCs w:val="14"/>
-        </w:rPr>
-        <w:t xml:space="preserve">          </w:t>
-      </w:r>
-      <w:r>
-        <w:t>&lt; Zweiter alternativer Ablauf &gt;</w:t>
-      </w:r>
-      <w:bookmarkEnd w:id="10"/>
-    </w:p>
-    <w:p>
-      <w:pPr>
-        <w:pStyle w:val="infoblue"/>
-        <w:rPr>
-          <w:lang w:val="en-US"/>
-        </w:rPr>
-      </w:pPr>
-      <w:r>
-        <w:rPr>
-          <w:lang w:val="en-US"/>
-        </w:rPr>
-        <w:t>[There may be, and most likely will be, a number of alternative flows in a use case.  Keep each alternative flow separate to improve clarity.  Using alternative flows improves the readability of the use case, as well as preventing use cases from being decomposed into hierarchies of use cases.  Keep in mind that use cases are just textual descriptions, and their main purpose is to document the behavior of a system in a clear, concise, and understandable way.]</w:t>
-      </w:r>
-    </w:p>
-    <w:p>
-      <w:pPr>
-        <w:pStyle w:val="infoblue"/>
-        <w:rPr>
-          <w:lang w:val="en-US"/>
-        </w:rPr>
-      </w:pPr>
-      <w:r>
-        <w:rPr>
-          <w:lang w:val="en-US"/>
-        </w:rPr>
-        <w:t> </w:t>
-      </w:r>
-    </w:p>
-    <w:p>
-      <w:pPr>
-        <w:pStyle w:val="berschrift1"/>
-        <w:numPr>
-          <w:ilvl w:val="0"/>
-          <w:numId w:val="0"/>
-        </w:numPr>
-        <w:ind w:left="360"/>
-      </w:pPr>
-      <w:bookmarkStart w:id="11" w:name="3.__________________Special_Requirements"/>
-      <w:r>
-        <w:t>5.</w:t>
-      </w:r>
-      <w:r>
-        <w:rPr>
-          <w:sz w:val="14"/>
-          <w:szCs w:val="14"/>
-        </w:rPr>
-        <w:t xml:space="preserve">                  </w:t>
-      </w:r>
-      <w:r>
-        <w:t>Besondere Anforderungen</w:t>
-      </w:r>
-      <w:bookmarkEnd w:id="11"/>
-    </w:p>
-    <w:p>
-      <w:pPr>
-        <w:pStyle w:val="infoblue"/>
-        <w:rPr>
-          <w:lang w:val="en-US"/>
-        </w:rPr>
-      </w:pPr>
-      <w:r>
-        <w:rPr>
-          <w:lang w:val="en-US"/>
-        </w:rPr>
-        <w:t>[A special requirement is typically a nonfunctional requirement that is specific to a use case as a whole, but is not easily or naturally specified in the text of the use case’s event flow. Examples of special requirements include legal and regulatory requirements, application standards, and quality attributes of the system to be built including usability, reliability, performance or supportability requirements. Additionally, other requirements—such as operating systems and environments, compatibility requirements, and design constraints—should be captured in this section.]</w:t>
-      </w:r>
-    </w:p>
-    <w:p>
-      <w:pPr>
-        <w:pStyle w:val="berschrift2"/>
-      </w:pPr>
-      <w:bookmarkStart w:id="12" w:name="3.1_______________&lt;_First_Special_Requir"/>
-      <w:r>
-        <w:t>5.1</w:t>
-      </w:r>
-      <w:r>
-        <w:rPr>
-          <w:sz w:val="14"/>
-          <w:szCs w:val="14"/>
-        </w:rPr>
-        <w:t xml:space="preserve">               </w:t>
-      </w:r>
-      <w:r>
-        <w:t>&lt; erste besondere Anforderung &gt;</w:t>
-      </w:r>
-      <w:bookmarkEnd w:id="12"/>
-    </w:p>
-    <w:p>
-      <w:pPr>
-        <w:pStyle w:val="StandardWeb"/>
-      </w:pPr>
-      <w:r>
-        <w:t> </w:t>
-      </w:r>
-    </w:p>
-    <w:p>
-      <w:pPr>
-        <w:pStyle w:val="berschrift1"/>
-        <w:numPr>
-          <w:ilvl w:val="0"/>
-          <w:numId w:val="0"/>
-        </w:numPr>
-        <w:ind w:left="360"/>
-      </w:pPr>
-      <w:bookmarkStart w:id="13" w:name="6________Variations"/>
-      <w:r>
-        <w:t>6.</w:t>
-      </w:r>
-      <w:r>
-        <w:rPr>
-          <w:sz w:val="14"/>
-          <w:szCs w:val="14"/>
-        </w:rPr>
-        <w:t xml:space="preserve">                  </w:t>
-      </w:r>
-      <w:r>
-        <w:t>Technologie und Daten Variationsliste </w:t>
-      </w:r>
-      <w:bookmarkEnd w:id="13"/>
-    </w:p>
-    <w:p>
-      <w:pPr>
-        <w:pStyle w:val="infoblue"/>
-        <w:rPr>
-          <w:lang w:val="en-US"/>
-        </w:rPr>
-      </w:pPr>
-      <w:r>
-        <w:rPr>
-          <w:lang w:val="en-US"/>
-        </w:rPr>
-        <w:t>[</w:t>
-      </w:r>
-      <w:proofErr w:type="gramStart"/>
-      <w:r>
-        <w:rPr>
-          <w:lang w:val="en-US"/>
-        </w:rPr>
-        <w:t>nonfunctional</w:t>
-      </w:r>
-      <w:proofErr w:type="gramEnd"/>
-      <w:r>
-        <w:rPr>
-          <w:lang w:val="en-US"/>
-        </w:rPr>
-        <w:t xml:space="preserve"> variations for specific steps in 4. (</w:t>
-      </w:r>
-      <w:proofErr w:type="spellStart"/>
-      <w:r>
-        <w:rPr>
-          <w:lang w:val="en-US"/>
-        </w:rPr>
-        <w:t>Ablauf</w:t>
-      </w:r>
-      <w:proofErr w:type="spellEnd"/>
-      <w:r>
-        <w:rPr>
-          <w:lang w:val="en-US"/>
-        </w:rPr>
-        <w:t>) concerning</w:t>
-      </w:r>
-      <w:proofErr w:type="gramStart"/>
-      <w:r>
-        <w:rPr>
-          <w:lang w:val="en-US"/>
-        </w:rPr>
-        <w:t>  technological</w:t>
-      </w:r>
-      <w:proofErr w:type="gramEnd"/>
-      <w:r>
-        <w:rPr>
-          <w:lang w:val="en-US"/>
-        </w:rPr>
-        <w:t xml:space="preserve"> or data representation issues] </w:t>
-      </w:r>
-    </w:p>
-    <w:p>
-      <w:pPr>
-        <w:pStyle w:val="infoblue"/>
-        <w:rPr>
-          <w:lang w:val="en-US"/>
-        </w:rPr>
-      </w:pPr>
-      <w:r>
-        <w:rPr>
-          <w:lang w:val="en-US"/>
-        </w:rPr>
-        <w:t> </w:t>
-      </w:r>
-    </w:p>
-    <w:p>
-      <w:pPr>
-        <w:pStyle w:val="berschrift1"/>
-        <w:numPr>
-          <w:ilvl w:val="0"/>
-          <w:numId w:val="0"/>
-        </w:numPr>
-        <w:ind w:left="360"/>
-      </w:pPr>
-      <w:bookmarkStart w:id="14" w:name="7__________Benutzungsfrequenz"/>
-      <w:r>
-        <w:lastRenderedPageBreak/>
-        <w:t>7.</w:t>
-      </w:r>
-      <w:r>
-        <w:rPr>
-          <w:sz w:val="14"/>
-          <w:szCs w:val="14"/>
-        </w:rPr>
-        <w:t>                 </w:t>
-      </w:r>
-      <w:r>
-        <w:t xml:space="preserve"> </w:t>
-      </w:r>
-      <w:bookmarkEnd w:id="14"/>
-      <w:r>
-        <w:t>Benutzungsfrequenz</w:t>
-      </w:r>
-    </w:p>
-    <w:p>
-      <w:pPr>
-        <w:pStyle w:val="infoblue"/>
-        <w:rPr>
-          <w:lang w:val="en-US"/>
-        </w:rPr>
-      </w:pPr>
-      <w:r>
-        <w:rPr>
-          <w:lang w:val="en-US"/>
-        </w:rPr>
-        <w:t>[</w:t>
-      </w:r>
-      <w:proofErr w:type="gramStart"/>
-      <w:r>
-        <w:rPr>
-          <w:lang w:val="en-US"/>
-        </w:rPr>
-        <w:t>frequency</w:t>
-      </w:r>
-      <w:proofErr w:type="gramEnd"/>
-      <w:r>
-        <w:rPr>
-          <w:lang w:val="en-US"/>
-        </w:rPr>
-        <w:t xml:space="preserve"> of </w:t>
-      </w:r>
-      <w:proofErr w:type="spellStart"/>
-      <w:r>
-        <w:rPr>
-          <w:lang w:val="en-US"/>
-        </w:rPr>
-        <w:t>occurence</w:t>
-      </w:r>
-      <w:proofErr w:type="spellEnd"/>
-      <w:r>
-        <w:rPr>
-          <w:lang w:val="en-US"/>
-        </w:rPr>
-        <w:t xml:space="preserve"> of this use case]</w:t>
-      </w:r>
-    </w:p>
-    <w:p>
-      <w:pPr>
-        <w:pStyle w:val="infoblue"/>
-        <w:rPr>
-          <w:lang w:val="en-US"/>
-        </w:rPr>
-      </w:pPr>
-      <w:r>
-        <w:rPr>
-          <w:lang w:val="en-US"/>
-        </w:rPr>
-        <w:t> </w:t>
-      </w:r>
-    </w:p>
-    <w:p>
-      <w:pPr>
-        <w:pStyle w:val="berschrift1"/>
-        <w:numPr>
-          <w:ilvl w:val="0"/>
-          <w:numId w:val="0"/>
-        </w:numPr>
-        <w:ind w:left="360"/>
-      </w:pPr>
-      <w:bookmarkStart w:id="15" w:name="8________offene_Punkte"/>
-      <w:r>
-        <w:t>8.</w:t>
-      </w:r>
-      <w:r>
-        <w:rPr>
-          <w:sz w:val="14"/>
-          <w:szCs w:val="14"/>
-        </w:rPr>
-        <w:t xml:space="preserve">                   </w:t>
-      </w:r>
-      <w:r>
-        <w:t xml:space="preserve">offene Punkte </w:t>
-      </w:r>
-      <w:bookmarkEnd w:id="15"/>
-    </w:p>
-    <w:p>
-      <w:pPr>
-        <w:pStyle w:val="infoblue"/>
-      </w:pPr>
-      <w:r>
-        <w:t> </w:t>
-      </w:r>
-    </w:p>
-    <w:p/>
     <w:sectPr>
       <w:pgSz w:w="11906" w:h="16838"/>
       <w:pgMar w:top="1417" w:right="1417" w:bottom="1134" w:left="1417" w:header="708" w:footer="708" w:gutter="0"/>
@@ -1178,8 +181,121 @@
 </file>
 
 <file path=word/numbering.xml><?xml version="1.0" encoding="utf-8"?>
-<w:numbering xmlns:wpc="http://schemas.microsoft.com/office/word/2010/wordprocessingCanvas" xmlns:mc="http://schemas.openxmlformats.org/markup-compatibility/2006" xmlns:o="urn:schemas-microsoft-com:office:office" xmlns:r="http://schemas.openxmlformats.org/officeDocument/2006/relationships" xmlns:m="http://schemas.openxmlformats.org/officeDocument/2006/math" xmlns:v="urn:schemas-microsoft-com:vml" xmlns:wp14="http://schemas.microsoft.com/office/word/2010/wordprocessingDrawing" xmlns:wp="http://schemas.openxmlformats.org/drawingml/2006/wordprocessingDrawing" xmlns:w10="urn:schemas-microsoft-com:office:word" xmlns:w="http://schemas.openxmlformats.org/wordprocessingml/2006/main" xmlns:w14="http://schemas.microsoft.com/office/word/2010/wordml" xmlns:wpg="http://schemas.microsoft.com/office/word/2010/wordprocessingGroup" xmlns:wpi="http://schemas.microsoft.com/office/word/2010/wordprocessingInk" xmlns:wne="http://schemas.microsoft.com/office/word/2006/wordml" xmlns:wps="http://schemas.microsoft.com/office/word/2010/wordprocessingShape" mc:Ignorable="w14 wp14">
+<w:numbering xmlns:wpc="http://schemas.microsoft.com/office/word/2010/wordprocessingCanvas" xmlns:mo="http://schemas.microsoft.com/office/mac/office/2008/main" xmlns:mc="http://schemas.openxmlformats.org/markup-compatibility/2006" xmlns:mv="urn:schemas-microsoft-com:mac:vml" xmlns:o="urn:schemas-microsoft-com:office:office" xmlns:r="http://schemas.openxmlformats.org/officeDocument/2006/relationships" xmlns:m="http://schemas.openxmlformats.org/officeDocument/2006/math" xmlns:v="urn:schemas-microsoft-com:vml" xmlns:wp14="http://schemas.microsoft.com/office/word/2010/wordprocessingDrawing" xmlns:wp="http://schemas.openxmlformats.org/drawingml/2006/wordprocessingDrawing" xmlns:w10="urn:schemas-microsoft-com:office:word" xmlns:w="http://schemas.openxmlformats.org/wordprocessingml/2006/main" xmlns:w14="http://schemas.microsoft.com/office/word/2010/wordml" xmlns:wpg="http://schemas.microsoft.com/office/word/2010/wordprocessingGroup" xmlns:wpi="http://schemas.microsoft.com/office/word/2010/wordprocessingInk" xmlns:wne="http://schemas.microsoft.com/office/word/2006/wordml" xmlns:wps="http://schemas.microsoft.com/office/word/2010/wordprocessingShape" mc:Ignorable="w14 wp14">
   <w:abstractNum w:abstractNumId="0">
+    <w:nsid w:val="141112B1"/>
+    <w:multiLevelType w:val="hybridMultilevel"/>
+    <w:tmpl w:val="9A92412C"/>
+    <w:lvl w:ilvl="0" w:tplc="04070001">
+      <w:start w:val="1"/>
+      <w:numFmt w:val="bullet"/>
+      <w:lvlText w:val=""/>
+      <w:lvlJc w:val="left"/>
+      <w:pPr>
+        <w:ind w:left="720" w:hanging="360"/>
+      </w:pPr>
+      <w:rPr>
+        <w:rFonts w:ascii="Symbol" w:hAnsi="Symbol" w:hint="default"/>
+      </w:rPr>
+    </w:lvl>
+    <w:lvl w:ilvl="1" w:tplc="04070003" w:tentative="1">
+      <w:start w:val="1"/>
+      <w:numFmt w:val="bullet"/>
+      <w:lvlText w:val="o"/>
+      <w:lvlJc w:val="left"/>
+      <w:pPr>
+        <w:ind w:left="1440" w:hanging="360"/>
+      </w:pPr>
+      <w:rPr>
+        <w:rFonts w:ascii="Courier New" w:hAnsi="Courier New" w:hint="default"/>
+      </w:rPr>
+    </w:lvl>
+    <w:lvl w:ilvl="2" w:tplc="04070005" w:tentative="1">
+      <w:start w:val="1"/>
+      <w:numFmt w:val="bullet"/>
+      <w:lvlText w:val=""/>
+      <w:lvlJc w:val="left"/>
+      <w:pPr>
+        <w:ind w:left="2160" w:hanging="360"/>
+      </w:pPr>
+      <w:rPr>
+        <w:rFonts w:ascii="Wingdings" w:hAnsi="Wingdings" w:hint="default"/>
+      </w:rPr>
+    </w:lvl>
+    <w:lvl w:ilvl="3" w:tplc="04070001" w:tentative="1">
+      <w:start w:val="1"/>
+      <w:numFmt w:val="bullet"/>
+      <w:lvlText w:val=""/>
+      <w:lvlJc w:val="left"/>
+      <w:pPr>
+        <w:ind w:left="2880" w:hanging="360"/>
+      </w:pPr>
+      <w:rPr>
+        <w:rFonts w:ascii="Symbol" w:hAnsi="Symbol" w:hint="default"/>
+      </w:rPr>
+    </w:lvl>
+    <w:lvl w:ilvl="4" w:tplc="04070003" w:tentative="1">
+      <w:start w:val="1"/>
+      <w:numFmt w:val="bullet"/>
+      <w:lvlText w:val="o"/>
+      <w:lvlJc w:val="left"/>
+      <w:pPr>
+        <w:ind w:left="3600" w:hanging="360"/>
+      </w:pPr>
+      <w:rPr>
+        <w:rFonts w:ascii="Courier New" w:hAnsi="Courier New" w:hint="default"/>
+      </w:rPr>
+    </w:lvl>
+    <w:lvl w:ilvl="5" w:tplc="04070005" w:tentative="1">
+      <w:start w:val="1"/>
+      <w:numFmt w:val="bullet"/>
+      <w:lvlText w:val=""/>
+      <w:lvlJc w:val="left"/>
+      <w:pPr>
+        <w:ind w:left="4320" w:hanging="360"/>
+      </w:pPr>
+      <w:rPr>
+        <w:rFonts w:ascii="Wingdings" w:hAnsi="Wingdings" w:hint="default"/>
+      </w:rPr>
+    </w:lvl>
+    <w:lvl w:ilvl="6" w:tplc="04070001" w:tentative="1">
+      <w:start w:val="1"/>
+      <w:numFmt w:val="bullet"/>
+      <w:lvlText w:val=""/>
+      <w:lvlJc w:val="left"/>
+      <w:pPr>
+        <w:ind w:left="5040" w:hanging="360"/>
+      </w:pPr>
+      <w:rPr>
+        <w:rFonts w:ascii="Symbol" w:hAnsi="Symbol" w:hint="default"/>
+      </w:rPr>
+    </w:lvl>
+    <w:lvl w:ilvl="7" w:tplc="04070003" w:tentative="1">
+      <w:start w:val="1"/>
+      <w:numFmt w:val="bullet"/>
+      <w:lvlText w:val="o"/>
+      <w:lvlJc w:val="left"/>
+      <w:pPr>
+        <w:ind w:left="5760" w:hanging="360"/>
+      </w:pPr>
+      <w:rPr>
+        <w:rFonts w:ascii="Courier New" w:hAnsi="Courier New" w:hint="default"/>
+      </w:rPr>
+    </w:lvl>
+    <w:lvl w:ilvl="8" w:tplc="04070005" w:tentative="1">
+      <w:start w:val="1"/>
+      <w:numFmt w:val="bullet"/>
+      <w:lvlText w:val=""/>
+      <w:lvlJc w:val="left"/>
+      <w:pPr>
+        <w:ind w:left="6480" w:hanging="360"/>
+      </w:pPr>
+      <w:rPr>
+        <w:rFonts w:ascii="Wingdings" w:hAnsi="Wingdings" w:hint="default"/>
+      </w:rPr>
+    </w:lvl>
+  </w:abstractNum>
+  <w:abstractNum w:abstractNumId="1">
     <w:nsid w:val="22F662C1"/>
     <w:multiLevelType w:val="hybridMultilevel"/>
     <w:tmpl w:val="93802F48"/>
@@ -1292,7 +408,7 @@
       </w:rPr>
     </w:lvl>
   </w:abstractNum>
-  <w:abstractNum w:abstractNumId="1">
+  <w:abstractNum w:abstractNumId="2">
     <w:nsid w:val="4A14278A"/>
     <w:multiLevelType w:val="hybridMultilevel"/>
     <w:tmpl w:val="8BAE0DFA"/>
@@ -1381,7 +497,7 @@
       </w:pPr>
     </w:lvl>
   </w:abstractNum>
-  <w:abstractNum w:abstractNumId="2">
+  <w:abstractNum w:abstractNumId="3">
     <w:nsid w:val="505F2021"/>
     <w:multiLevelType w:val="hybridMultilevel"/>
     <w:tmpl w:val="A724AEFA"/>
@@ -1494,7 +610,7 @@
       </w:rPr>
     </w:lvl>
   </w:abstractNum>
-  <w:abstractNum w:abstractNumId="3">
+  <w:abstractNum w:abstractNumId="4">
     <w:nsid w:val="52DF0AAA"/>
     <w:multiLevelType w:val="hybridMultilevel"/>
     <w:tmpl w:val="B62090E0"/>
@@ -1581,7 +697,7 @@
       </w:pPr>
     </w:lvl>
   </w:abstractNum>
-  <w:abstractNum w:abstractNumId="4">
+  <w:abstractNum w:abstractNumId="5">
     <w:nsid w:val="5C100D2F"/>
     <w:multiLevelType w:val="hybridMultilevel"/>
     <w:tmpl w:val="F2E29162"/>
@@ -1694,7 +810,7 @@
       </w:rPr>
     </w:lvl>
   </w:abstractNum>
-  <w:abstractNum w:abstractNumId="5">
+  <w:abstractNum w:abstractNumId="6">
     <w:nsid w:val="5E7F78D6"/>
     <w:multiLevelType w:val="hybridMultilevel"/>
     <w:tmpl w:val="EFA2C320"/>
@@ -1807,7 +923,7 @@
       </w:rPr>
     </w:lvl>
   </w:abstractNum>
-  <w:abstractNum w:abstractNumId="6">
+  <w:abstractNum w:abstractNumId="7">
     <w:nsid w:val="61717FD6"/>
     <w:multiLevelType w:val="hybridMultilevel"/>
     <w:tmpl w:val="52B09CAC"/>
@@ -1897,25 +1013,28 @@
     </w:lvl>
   </w:abstractNum>
   <w:num w:numId="1">
-    <w:abstractNumId w:val="0"/>
+    <w:abstractNumId w:val="1"/>
   </w:num>
   <w:num w:numId="2">
+    <w:abstractNumId w:val="5"/>
+  </w:num>
+  <w:num w:numId="3">
     <w:abstractNumId w:val="4"/>
   </w:num>
-  <w:num w:numId="3">
+  <w:num w:numId="4">
     <w:abstractNumId w:val="3"/>
   </w:num>
-  <w:num w:numId="4">
+  <w:num w:numId="5">
+    <w:abstractNumId w:val="6"/>
+  </w:num>
+  <w:num w:numId="6">
+    <w:abstractNumId w:val="7"/>
+  </w:num>
+  <w:num w:numId="7">
     <w:abstractNumId w:val="2"/>
   </w:num>
-  <w:num w:numId="5">
-    <w:abstractNumId w:val="5"/>
-  </w:num>
-  <w:num w:numId="6">
-    <w:abstractNumId w:val="6"/>
-  </w:num>
-  <w:num w:numId="7">
-    <w:abstractNumId w:val="1"/>
+  <w:num w:numId="8">
+    <w:abstractNumId w:val="0"/>
   </w:num>
 </w:numbering>
 </file>
@@ -1937,7 +1056,7 @@
       </w:pPr>
     </w:pPrDefault>
   </w:docDefaults>
-  <w:latentStyles w:defLockedState="0" w:defUIPriority="99" w:defSemiHidden="1" w:defUnhideWhenUsed="1" w:defQFormat="0" w:count="267">
+  <w:latentStyles w:defLockedState="0" w:defUIPriority="99" w:defSemiHidden="1" w:defUnhideWhenUsed="1" w:defQFormat="0" w:count="276">
     <w:lsdException w:name="Normal" w:semiHidden="0" w:uiPriority="0" w:unhideWhenUsed="0" w:qFormat="1"/>
     <w:lsdException w:name="heading 1" w:semiHidden="0" w:uiPriority="9" w:unhideWhenUsed="0" w:qFormat="1"/>
     <w:lsdException w:name="heading 2" w:uiPriority="9" w:qFormat="1"/>
@@ -2085,7 +1204,7 @@
     <w:name w:val="heading 1"/>
     <w:basedOn w:val="Standard"/>
     <w:next w:val="Standard"/>
-    <w:link w:val="berschrift1Zchn"/>
+    <w:link w:val="berschrift1Zeichen"/>
     <w:uiPriority w:val="9"/>
     <w:qFormat/>
     <w:rsid w:val="00A62859"/>
@@ -2112,7 +1231,7 @@
     <w:name w:val="heading 2"/>
     <w:basedOn w:val="Standard"/>
     <w:next w:val="Standard"/>
-    <w:link w:val="berschrift2Zchn"/>
+    <w:link w:val="berschrift2Zeichen"/>
     <w:uiPriority w:val="9"/>
     <w:unhideWhenUsed/>
     <w:qFormat/>
@@ -2136,9 +1255,8 @@
     <w:name w:val="heading 3"/>
     <w:basedOn w:val="Standard"/>
     <w:next w:val="Standard"/>
-    <w:link w:val="berschrift3Zchn"/>
+    <w:link w:val="berschrift3Zeichen"/>
     <w:uiPriority w:val="9"/>
-    <w:semiHidden/>
     <w:unhideWhenUsed/>
     <w:qFormat/>
     <w:rsid w:val="00DF77C9"/>
@@ -2159,7 +1277,7 @@
     <w:name w:val="heading 4"/>
     <w:basedOn w:val="Standard"/>
     <w:next w:val="Standard"/>
-    <w:link w:val="berschrift4Zchn"/>
+    <w:link w:val="berschrift4Zeichen"/>
     <w:uiPriority w:val="9"/>
     <w:semiHidden/>
     <w:unhideWhenUsed/>
@@ -2180,7 +1298,7 @@
       <w:color w:val="4F81BD" w:themeColor="accent1"/>
     </w:rPr>
   </w:style>
-  <w:style w:type="character" w:default="1" w:styleId="Absatz-Standardschriftart">
+  <w:style w:type="character" w:default="1" w:styleId="Absatzstandardschriftart">
     <w:name w:val="Default Paragraph Font"/>
     <w:uiPriority w:val="1"/>
     <w:semiHidden/>
@@ -2207,9 +1325,9 @@
     <w:semiHidden/>
     <w:unhideWhenUsed/>
   </w:style>
-  <w:style w:type="character" w:customStyle="1" w:styleId="berschrift1Zchn">
-    <w:name w:val="Überschrift 1 Zchn"/>
-    <w:basedOn w:val="Absatz-Standardschriftart"/>
+  <w:style w:type="character" w:customStyle="1" w:styleId="berschrift1Zeichen">
+    <w:name w:val="Überschrift 1 Zeichen"/>
+    <w:basedOn w:val="Absatzstandardschriftart"/>
     <w:link w:val="berschrift1"/>
     <w:uiPriority w:val="9"/>
     <w:rsid w:val="00A62859"/>
@@ -2222,9 +1340,9 @@
       <w:szCs w:val="28"/>
     </w:rPr>
   </w:style>
-  <w:style w:type="character" w:customStyle="1" w:styleId="berschrift2Zchn">
-    <w:name w:val="Überschrift 2 Zchn"/>
-    <w:basedOn w:val="Absatz-Standardschriftart"/>
+  <w:style w:type="character" w:customStyle="1" w:styleId="berschrift2Zeichen">
+    <w:name w:val="Überschrift 2 Zeichen"/>
+    <w:basedOn w:val="Absatzstandardschriftart"/>
     <w:link w:val="berschrift2"/>
     <w:uiPriority w:val="9"/>
     <w:rsid w:val="00A62859"/>
@@ -2241,7 +1359,7 @@
     <w:name w:val="Title"/>
     <w:basedOn w:val="Standard"/>
     <w:next w:val="Standard"/>
-    <w:link w:val="TitelZchn"/>
+    <w:link w:val="TitelZeichen"/>
     <w:uiPriority w:val="10"/>
     <w:qFormat/>
     <w:rsid w:val="00A62859"/>
@@ -2261,9 +1379,9 @@
       <w:szCs w:val="52"/>
     </w:rPr>
   </w:style>
-  <w:style w:type="character" w:customStyle="1" w:styleId="TitelZchn">
-    <w:name w:val="Titel Zchn"/>
-    <w:basedOn w:val="Absatz-Standardschriftart"/>
+  <w:style w:type="character" w:customStyle="1" w:styleId="TitelZeichen">
+    <w:name w:val="Titel Zeichen"/>
+    <w:basedOn w:val="Absatzstandardschriftart"/>
     <w:link w:val="Titel"/>
     <w:uiPriority w:val="10"/>
     <w:rsid w:val="00A62859"/>
@@ -2287,12 +1405,11 @@
       <w:contextualSpacing/>
     </w:pPr>
   </w:style>
-  <w:style w:type="character" w:customStyle="1" w:styleId="berschrift3Zchn">
-    <w:name w:val="Überschrift 3 Zchn"/>
-    <w:basedOn w:val="Absatz-Standardschriftart"/>
+  <w:style w:type="character" w:customStyle="1" w:styleId="berschrift3Zeichen">
+    <w:name w:val="Überschrift 3 Zeichen"/>
+    <w:basedOn w:val="Absatzstandardschriftart"/>
     <w:link w:val="berschrift3"/>
     <w:uiPriority w:val="9"/>
-    <w:semiHidden/>
     <w:rsid w:val="00DF77C9"/>
     <w:rPr>
       <w:rFonts w:asciiTheme="majorHAnsi" w:eastAsiaTheme="majorEastAsia" w:hAnsiTheme="majorHAnsi" w:cstheme="majorBidi"/>
@@ -2301,9 +1418,9 @@
       <w:color w:val="4F81BD" w:themeColor="accent1"/>
     </w:rPr>
   </w:style>
-  <w:style w:type="character" w:customStyle="1" w:styleId="berschrift4Zchn">
-    <w:name w:val="Überschrift 4 Zchn"/>
-    <w:basedOn w:val="Absatz-Standardschriftart"/>
+  <w:style w:type="character" w:customStyle="1" w:styleId="berschrift4Zeichen">
+    <w:name w:val="Überschrift 4 Zeichen"/>
+    <w:basedOn w:val="Absatzstandardschriftart"/>
     <w:link w:val="berschrift4"/>
     <w:uiPriority w:val="9"/>
     <w:semiHidden/>
@@ -2351,7 +1468,7 @@
 </file>
 
 <file path=word/stylesWithEffects.xml><?xml version="1.0" encoding="utf-8"?>
-<w:styles xmlns:wpc="http://schemas.microsoft.com/office/word/2010/wordprocessingCanvas" xmlns:mc="http://schemas.openxmlformats.org/markup-compatibility/2006" xmlns:o="urn:schemas-microsoft-com:office:office" xmlns:r="http://schemas.openxmlformats.org/officeDocument/2006/relationships" xmlns:m="http://schemas.openxmlformats.org/officeDocument/2006/math" xmlns:v="urn:schemas-microsoft-com:vml" xmlns:wp14="http://schemas.microsoft.com/office/word/2010/wordprocessingDrawing" xmlns:wp="http://schemas.openxmlformats.org/drawingml/2006/wordprocessingDrawing" xmlns:w10="urn:schemas-microsoft-com:office:word" xmlns:w="http://schemas.openxmlformats.org/wordprocessingml/2006/main" xmlns:w14="http://schemas.microsoft.com/office/word/2010/wordml" xmlns:wpg="http://schemas.microsoft.com/office/word/2010/wordprocessingGroup" xmlns:wpi="http://schemas.microsoft.com/office/word/2010/wordprocessingInk" xmlns:wne="http://schemas.microsoft.com/office/word/2006/wordml" xmlns:wps="http://schemas.microsoft.com/office/word/2010/wordprocessingShape" mc:Ignorable="w14 wp14">
+<w:styles xmlns:wpc="http://schemas.microsoft.com/office/word/2010/wordprocessingCanvas" xmlns:mo="http://schemas.microsoft.com/office/mac/office/2008/main" xmlns:mc="http://schemas.openxmlformats.org/markup-compatibility/2006" xmlns:mv="urn:schemas-microsoft-com:mac:vml" xmlns:o="urn:schemas-microsoft-com:office:office" xmlns:r="http://schemas.openxmlformats.org/officeDocument/2006/relationships" xmlns:m="http://schemas.openxmlformats.org/officeDocument/2006/math" xmlns:v="urn:schemas-microsoft-com:vml" xmlns:wp14="http://schemas.microsoft.com/office/word/2010/wordprocessingDrawing" xmlns:wp="http://schemas.openxmlformats.org/drawingml/2006/wordprocessingDrawing" xmlns:w10="urn:schemas-microsoft-com:office:word" xmlns:w="http://schemas.openxmlformats.org/wordprocessingml/2006/main" xmlns:w14="http://schemas.microsoft.com/office/word/2010/wordml" xmlns:wpg="http://schemas.microsoft.com/office/word/2010/wordprocessingGroup" xmlns:wpi="http://schemas.microsoft.com/office/word/2010/wordprocessingInk" xmlns:wne="http://schemas.microsoft.com/office/word/2006/wordml" xmlns:wps="http://schemas.microsoft.com/office/word/2010/wordprocessingShape" mc:Ignorable="w14 wp14">
   <w:docDefaults>
     <w:rPrDefault>
       <w:rPr>
@@ -2367,7 +1484,7 @@
       </w:pPr>
     </w:pPrDefault>
   </w:docDefaults>
-  <w:latentStyles w:defLockedState="0" w:defUIPriority="99" w:defSemiHidden="1" w:defUnhideWhenUsed="1" w:defQFormat="0" w:count="267">
+  <w:latentStyles w:defLockedState="0" w:defUIPriority="99" w:defSemiHidden="1" w:defUnhideWhenUsed="1" w:defQFormat="0" w:count="276">
     <w:lsdException w:name="Normal" w:semiHidden="0" w:uiPriority="0" w:unhideWhenUsed="0" w:qFormat="1"/>
     <w:lsdException w:name="heading 1" w:semiHidden="0" w:uiPriority="9" w:unhideWhenUsed="0" w:qFormat="1"/>
     <w:lsdException w:name="heading 2" w:uiPriority="9" w:qFormat="1"/>
@@ -2515,7 +1632,7 @@
     <w:name w:val="heading 1"/>
     <w:basedOn w:val="Standard"/>
     <w:next w:val="Standard"/>
-    <w:link w:val="berschrift1Zchn"/>
+    <w:link w:val="berschrift1Zeichen"/>
     <w:uiPriority w:val="9"/>
     <w:qFormat/>
     <w:rsid w:val="00A62859"/>
@@ -2542,7 +1659,7 @@
     <w:name w:val="heading 2"/>
     <w:basedOn w:val="Standard"/>
     <w:next w:val="Standard"/>
-    <w:link w:val="berschrift2Zchn"/>
+    <w:link w:val="berschrift2Zeichen"/>
     <w:uiPriority w:val="9"/>
     <w:unhideWhenUsed/>
     <w:qFormat/>
@@ -2566,9 +1683,8 @@
     <w:name w:val="heading 3"/>
     <w:basedOn w:val="Standard"/>
     <w:next w:val="Standard"/>
-    <w:link w:val="berschrift3Zchn"/>
+    <w:link w:val="berschrift3Zeichen"/>
     <w:uiPriority w:val="9"/>
-    <w:semiHidden/>
     <w:unhideWhenUsed/>
     <w:qFormat/>
     <w:rsid w:val="00DF77C9"/>
@@ -2589,7 +1705,7 @@
     <w:name w:val="heading 4"/>
     <w:basedOn w:val="Standard"/>
     <w:next w:val="Standard"/>
-    <w:link w:val="berschrift4Zchn"/>
+    <w:link w:val="berschrift4Zeichen"/>
     <w:uiPriority w:val="9"/>
     <w:semiHidden/>
     <w:unhideWhenUsed/>
@@ -2610,7 +1726,7 @@
       <w:color w:val="4F81BD" w:themeColor="accent1"/>
     </w:rPr>
   </w:style>
-  <w:style w:type="character" w:default="1" w:styleId="Absatz-Standardschriftart">
+  <w:style w:type="character" w:default="1" w:styleId="Absatzstandardschriftart">
     <w:name w:val="Default Paragraph Font"/>
     <w:uiPriority w:val="1"/>
     <w:semiHidden/>
@@ -2637,9 +1753,9 @@
     <w:semiHidden/>
     <w:unhideWhenUsed/>
   </w:style>
-  <w:style w:type="character" w:customStyle="1" w:styleId="berschrift1Zchn">
-    <w:name w:val="Überschrift 1 Zchn"/>
-    <w:basedOn w:val="Absatz-Standardschriftart"/>
+  <w:style w:type="character" w:customStyle="1" w:styleId="berschrift1Zeichen">
+    <w:name w:val="Überschrift 1 Zeichen"/>
+    <w:basedOn w:val="Absatzstandardschriftart"/>
     <w:link w:val="berschrift1"/>
     <w:uiPriority w:val="9"/>
     <w:rsid w:val="00A62859"/>
@@ -2652,9 +1768,9 @@
       <w:szCs w:val="28"/>
     </w:rPr>
   </w:style>
-  <w:style w:type="character" w:customStyle="1" w:styleId="berschrift2Zchn">
-    <w:name w:val="Überschrift 2 Zchn"/>
-    <w:basedOn w:val="Absatz-Standardschriftart"/>
+  <w:style w:type="character" w:customStyle="1" w:styleId="berschrift2Zeichen">
+    <w:name w:val="Überschrift 2 Zeichen"/>
+    <w:basedOn w:val="Absatzstandardschriftart"/>
     <w:link w:val="berschrift2"/>
     <w:uiPriority w:val="9"/>
     <w:rsid w:val="00A62859"/>
@@ -2671,7 +1787,7 @@
     <w:name w:val="Title"/>
     <w:basedOn w:val="Standard"/>
     <w:next w:val="Standard"/>
-    <w:link w:val="TitelZchn"/>
+    <w:link w:val="TitelZeichen"/>
     <w:uiPriority w:val="10"/>
     <w:qFormat/>
     <w:rsid w:val="00A62859"/>
@@ -2691,9 +1807,9 @@
       <w:szCs w:val="52"/>
     </w:rPr>
   </w:style>
-  <w:style w:type="character" w:customStyle="1" w:styleId="TitelZchn">
-    <w:name w:val="Titel Zchn"/>
-    <w:basedOn w:val="Absatz-Standardschriftart"/>
+  <w:style w:type="character" w:customStyle="1" w:styleId="TitelZeichen">
+    <w:name w:val="Titel Zeichen"/>
+    <w:basedOn w:val="Absatzstandardschriftart"/>
     <w:link w:val="Titel"/>
     <w:uiPriority w:val="10"/>
     <w:rsid w:val="00A62859"/>
@@ -2717,12 +1833,11 @@
       <w:contextualSpacing/>
     </w:pPr>
   </w:style>
-  <w:style w:type="character" w:customStyle="1" w:styleId="berschrift3Zchn">
-    <w:name w:val="Überschrift 3 Zchn"/>
-    <w:basedOn w:val="Absatz-Standardschriftart"/>
+  <w:style w:type="character" w:customStyle="1" w:styleId="berschrift3Zeichen">
+    <w:name w:val="Überschrift 3 Zeichen"/>
+    <w:basedOn w:val="Absatzstandardschriftart"/>
     <w:link w:val="berschrift3"/>
     <w:uiPriority w:val="9"/>
-    <w:semiHidden/>
     <w:rsid w:val="00DF77C9"/>
     <w:rPr>
       <w:rFonts w:asciiTheme="majorHAnsi" w:eastAsiaTheme="majorEastAsia" w:hAnsiTheme="majorHAnsi" w:cstheme="majorBidi"/>
@@ -2731,9 +1846,9 @@
       <w:color w:val="4F81BD" w:themeColor="accent1"/>
     </w:rPr>
   </w:style>
-  <w:style w:type="character" w:customStyle="1" w:styleId="berschrift4Zchn">
-    <w:name w:val="Überschrift 4 Zchn"/>
-    <w:basedOn w:val="Absatz-Standardschriftart"/>
+  <w:style w:type="character" w:customStyle="1" w:styleId="berschrift4Zeichen">
+    <w:name w:val="Überschrift 4 Zeichen"/>
+    <w:basedOn w:val="Absatzstandardschriftart"/>
     <w:link w:val="berschrift4"/>
     <w:uiPriority w:val="9"/>
     <w:semiHidden/>

</xml_diff>